<commit_message>
my HTML validation doc.. not important
</commit_message>
<xml_diff>
--- a/Colums_HTML5Validation.docx
+++ b/Colums_HTML5Validation.docx
@@ -80,6 +80,54 @@
       </w:r>
       <w:r>
         <w:t xml:space="preserve"> corrections</w:t>
+      </w:r>
+    </w:p>
+    <w:p>
+      <w:r>
+        <w:rPr>
+          <w:noProof/>
+        </w:rPr>
+        <w:drawing>
+          <wp:inline distT="0" distB="0" distL="0" distR="0" wp14:anchorId="06D2AD48" wp14:editId="03C9AC92">
+            <wp:extent cx="5731510" cy="3058160"/>
+            <wp:effectExtent l="0" t="0" r="2540" b="8890"/>
+            <wp:docPr id="6" name="Picture 6" descr="Graphical user interface, application&#10;&#10;Description automatically generated"/>
+            <wp:cNvGraphicFramePr>
+              <a:graphicFrameLocks xmlns:a="http://schemas.openxmlformats.org/drawingml/2006/main" noChangeAspect="1"/>
+            </wp:cNvGraphicFramePr>
+            <a:graphic xmlns:a="http://schemas.openxmlformats.org/drawingml/2006/main">
+              <a:graphicData uri="http://schemas.openxmlformats.org/drawingml/2006/picture">
+                <pic:pic xmlns:pic="http://schemas.openxmlformats.org/drawingml/2006/picture">
+                  <pic:nvPicPr>
+                    <pic:cNvPr id="6" name="Picture 6" descr="Graphical user interface, application&#10;&#10;Description automatically generated"/>
+                    <pic:cNvPicPr/>
+                  </pic:nvPicPr>
+                  <pic:blipFill>
+                    <a:blip r:embed="rId5" cstate="print">
+                      <a:extLst>
+                        <a:ext uri="{28A0092B-C50C-407E-A947-70E740481C1C}">
+                          <a14:useLocalDpi xmlns:a14="http://schemas.microsoft.com/office/drawing/2010/main" val="0"/>
+                        </a:ext>
+                      </a:extLst>
+                    </a:blip>
+                    <a:stretch>
+                      <a:fillRect/>
+                    </a:stretch>
+                  </pic:blipFill>
+                  <pic:spPr>
+                    <a:xfrm>
+                      <a:off x="0" y="0"/>
+                      <a:ext cx="5731510" cy="3058160"/>
+                    </a:xfrm>
+                    <a:prstGeom prst="rect">
+                      <a:avLst/>
+                    </a:prstGeom>
+                  </pic:spPr>
+                </pic:pic>
+              </a:graphicData>
+            </a:graphic>
+          </wp:inline>
+        </w:drawing>
       </w:r>
     </w:p>
     <w:p/>

</xml_diff>

<commit_message>
update to Homepage html post validation
</commit_message>
<xml_diff>
--- a/Colums_HTML5Validation.docx
+++ b/Colums_HTML5Validation.docx
@@ -4,21 +4,33 @@
   <w:body>
     <w:p>
       <w:r>
-        <w:t xml:space="preserve">Using an HTML5 validator </w:t>
-      </w:r>
-      <w:r>
-        <w:t xml:space="preserve">(Used: </w:t>
-      </w:r>
-      <w:r>
-        <w:t>https://en.rakko.tools/tools/58/</w:t>
-      </w:r>
-      <w:r>
-        <w:t>)</w:t>
+        <w:t>Using a</w:t>
+      </w:r>
+      <w:r>
+        <w:t xml:space="preserve"> the W3</w:t>
+      </w:r>
+      <w:r>
+        <w:t xml:space="preserve"> HTML5 validator</w:t>
+      </w:r>
+      <w:r>
+        <w:t>:</w:t>
       </w:r>
     </w:p>
     <w:p>
       <w:r>
-        <w:t>Homepage: BEFORE corrections (12 errors total)</w:t>
+        <w:t>Homepage</w:t>
+      </w:r>
+      <w:r>
+        <w:t xml:space="preserve"> HTML file</w:t>
+      </w:r>
+      <w:r>
+        <w:t>: BEFORE corrections (1</w:t>
+      </w:r>
+      <w:r>
+        <w:t>6</w:t>
+      </w:r>
+      <w:r>
+        <w:t xml:space="preserve"> errors total)</w:t>
       </w:r>
     </w:p>
     <w:p>
@@ -27,10 +39,10 @@
           <w:noProof/>
         </w:rPr>
         <w:drawing>
-          <wp:inline distT="0" distB="0" distL="0" distR="0" wp14:anchorId="1601F5ED" wp14:editId="42779A02">
-            <wp:extent cx="5731510" cy="3148330"/>
-            <wp:effectExtent l="0" t="0" r="2540" b="0"/>
-            <wp:docPr id="5" name="Picture 5" descr="Graphical user interface, text, application&#10;&#10;Description automatically generated"/>
+          <wp:inline distT="0" distB="0" distL="0" distR="0" wp14:anchorId="1AE7A091" wp14:editId="5D1FECA8">
+            <wp:extent cx="5731510" cy="2602865"/>
+            <wp:effectExtent l="0" t="0" r="2540" b="6985"/>
+            <wp:docPr id="1" name="Picture 1" descr="Graphical user interface, text, application, email&#10;&#10;Description automatically generated"/>
             <wp:cNvGraphicFramePr>
               <a:graphicFrameLocks xmlns:a="http://schemas.openxmlformats.org/drawingml/2006/main" noChangeAspect="1"/>
             </wp:cNvGraphicFramePr>
@@ -38,7 +50,7 @@
               <a:graphicData uri="http://schemas.openxmlformats.org/drawingml/2006/picture">
                 <pic:pic xmlns:pic="http://schemas.openxmlformats.org/drawingml/2006/picture">
                   <pic:nvPicPr>
-                    <pic:cNvPr id="5" name="Picture 5" descr="Graphical user interface, text, application&#10;&#10;Description automatically generated"/>
+                    <pic:cNvPr id="1" name="Picture 1" descr="Graphical user interface, text, application, email&#10;&#10;Description automatically generated"/>
                     <pic:cNvPicPr/>
                   </pic:nvPicPr>
                   <pic:blipFill>
@@ -56,7 +68,7 @@
                   <pic:spPr>
                     <a:xfrm>
                       <a:off x="0" y="0"/>
-                      <a:ext cx="5731510" cy="3148330"/>
+                      <a:ext cx="5731510" cy="2602865"/>
                     </a:xfrm>
                     <a:prstGeom prst="rect">
                       <a:avLst/>
@@ -88,10 +100,10 @@
           <w:noProof/>
         </w:rPr>
         <w:drawing>
-          <wp:inline distT="0" distB="0" distL="0" distR="0" wp14:anchorId="06D2AD48" wp14:editId="03C9AC92">
-            <wp:extent cx="5731510" cy="3058160"/>
-            <wp:effectExtent l="0" t="0" r="2540" b="8890"/>
-            <wp:docPr id="6" name="Picture 6" descr="Graphical user interface, application&#10;&#10;Description automatically generated"/>
+          <wp:inline distT="0" distB="0" distL="0" distR="0" wp14:anchorId="3718CFF3" wp14:editId="137952B9">
+            <wp:extent cx="5731510" cy="2461260"/>
+            <wp:effectExtent l="0" t="0" r="2540" b="0"/>
+            <wp:docPr id="2" name="Picture 2" descr="Graphical user interface, text, application, email&#10;&#10;Description automatically generated"/>
             <wp:cNvGraphicFramePr>
               <a:graphicFrameLocks xmlns:a="http://schemas.openxmlformats.org/drawingml/2006/main" noChangeAspect="1"/>
             </wp:cNvGraphicFramePr>
@@ -99,7 +111,7 @@
               <a:graphicData uri="http://schemas.openxmlformats.org/drawingml/2006/picture">
                 <pic:pic xmlns:pic="http://schemas.openxmlformats.org/drawingml/2006/picture">
                   <pic:nvPicPr>
-                    <pic:cNvPr id="6" name="Picture 6" descr="Graphical user interface, application&#10;&#10;Description automatically generated"/>
+                    <pic:cNvPr id="2" name="Picture 2" descr="Graphical user interface, text, application, email&#10;&#10;Description automatically generated"/>
                     <pic:cNvPicPr/>
                   </pic:nvPicPr>
                   <pic:blipFill>
@@ -117,7 +129,7 @@
                   <pic:spPr>
                     <a:xfrm>
                       <a:off x="0" y="0"/>
-                      <a:ext cx="5731510" cy="3058160"/>
+                      <a:ext cx="5731510" cy="2461260"/>
                     </a:xfrm>
                     <a:prstGeom prst="rect">
                       <a:avLst/>

</xml_diff>